<commit_message>
Update SET497 Graduation Project Report Template SET Fall 2024.docx
test commit 1
</commit_message>
<xml_diff>
--- a/SET497 Graduation Project Report Template SET Fall 2024.docx
+++ b/SET497 Graduation Project Report Template SET Fall 2024.docx
@@ -368,7 +368,7 @@
                 <w:szCs w:val="36"/>
                 <w14:ligatures w14:val="none"/>
               </w:rPr>
-              <w:t>Write Here the Project Title</w:t>
+              <w:t>AI-Powered Music Platform</w:t>
             </w:r>
           </w:p>
         </w:tc>
@@ -432,18 +432,32 @@
           <w:sz w:val="36"/>
           <w:szCs w:val="36"/>
         </w:rPr>
-        <w:t>Student1 name           St. No.</w:t>
+        <w:t>Ologia Eskander</w:t>
+      </w:r>
+      <w:r>
+        <w:rPr>
+          <w:sz w:val="36"/>
+          <w:szCs w:val="36"/>
+        </w:rPr>
+        <w:t xml:space="preserve">           </w:t>
       </w:r>
       <w:bookmarkEnd w:id="0"/>
-    </w:p>
-    <w:p>
-      <w:pPr>
-        <w:bidi w:val="0"/>
-        <w:jc w:val="center"/>
+      <w:r>
         <w:rPr>
           <w:sz w:val="36"/>
           <w:szCs w:val="36"/>
         </w:rPr>
+        <w:t>122200008</w:t>
+      </w:r>
+    </w:p>
+    <w:p>
+      <w:pPr>
+        <w:bidi w:val="0"/>
+        <w:jc w:val="center"/>
+        <w:rPr>
+          <w:sz w:val="36"/>
+          <w:szCs w:val="36"/>
+        </w:rPr>
       </w:pPr>
       <w:bookmarkStart w:id="1" w:name="_Toc178893522"/>
       <w:r>
@@ -451,162 +465,22 @@
           <w:sz w:val="36"/>
           <w:szCs w:val="36"/>
         </w:rPr>
-        <w:t>Student2 name           St. No.</w:t>
+        <w:t>Ragy Eskander</w:t>
+      </w:r>
+      <w:r>
+        <w:rPr>
+          <w:sz w:val="36"/>
+          <w:szCs w:val="36"/>
+        </w:rPr>
+        <w:t xml:space="preserve">           </w:t>
       </w:r>
       <w:bookmarkEnd w:id="1"/>
-    </w:p>
-    <w:p>
-      <w:pPr>
-        <w:bidi w:val="0"/>
-        <w:jc w:val="center"/>
+      <w:r>
         <w:rPr>
           <w:sz w:val="36"/>
           <w:szCs w:val="36"/>
         </w:rPr>
-      </w:pPr>
-      <w:bookmarkStart w:id="2" w:name="_Toc178893523"/>
-      <w:r>
-        <w:rPr>
-          <w:sz w:val="36"/>
-          <w:szCs w:val="36"/>
-        </w:rPr>
-        <w:t>Student3 name           St. No.</w:t>
-      </w:r>
-      <w:bookmarkEnd w:id="2"/>
-    </w:p>
-    <w:p>
-      <w:pPr>
-        <w:bidi w:val="0"/>
-        <w:jc w:val="center"/>
-        <w:rPr>
-          <w:sz w:val="36"/>
-          <w:szCs w:val="36"/>
-        </w:rPr>
-      </w:pPr>
-      <w:bookmarkStart w:id="3" w:name="_Toc178893524"/>
-      <w:r>
-        <w:rPr>
-          <w:sz w:val="36"/>
-          <w:szCs w:val="36"/>
-        </w:rPr>
-        <w:t>Student4 name           St. No.</w:t>
-      </w:r>
-      <w:bookmarkEnd w:id="3"/>
-    </w:p>
-    <w:p>
-      <w:pPr>
-        <w:bidi w:val="0"/>
-        <w:jc w:val="center"/>
-        <w:rPr>
-          <w:sz w:val="36"/>
-          <w:szCs w:val="36"/>
-        </w:rPr>
-      </w:pPr>
-      <w:bookmarkStart w:id="4" w:name="_Toc178893525"/>
-      <w:r>
-        <w:rPr>
-          <w:sz w:val="36"/>
-          <w:szCs w:val="36"/>
-        </w:rPr>
-        <w:t>Student5 name           St. No.</w:t>
-      </w:r>
-      <w:bookmarkEnd w:id="4"/>
-    </w:p>
-    <w:p>
-      <w:pPr>
-        <w:bidi w:val="0"/>
-        <w:jc w:val="center"/>
-        <w:rPr>
-          <w:sz w:val="36"/>
-          <w:szCs w:val="36"/>
-        </w:rPr>
-      </w:pPr>
-      <w:bookmarkStart w:id="5" w:name="_Toc178893526"/>
-      <w:r>
-        <w:rPr>
-          <w:sz w:val="36"/>
-          <w:szCs w:val="36"/>
-        </w:rPr>
-        <w:t>Student</w:t>
-      </w:r>
-      <w:r>
-        <w:rPr>
-          <w:sz w:val="36"/>
-          <w:szCs w:val="36"/>
-        </w:rPr>
-        <w:t>6</w:t>
-      </w:r>
-      <w:r>
-        <w:rPr>
-          <w:sz w:val="36"/>
-          <w:szCs w:val="36"/>
-        </w:rPr>
-        <w:t xml:space="preserve"> name           St. No.</w:t>
-      </w:r>
-      <w:bookmarkEnd w:id="5"/>
-    </w:p>
-    <w:p>
-      <w:pPr>
-        <w:bidi w:val="0"/>
-        <w:jc w:val="center"/>
-        <w:rPr>
-          <w:sz w:val="36"/>
-          <w:szCs w:val="36"/>
-        </w:rPr>
-      </w:pPr>
-      <w:bookmarkStart w:id="6" w:name="_Toc178893527"/>
-      <w:r>
-        <w:rPr>
-          <w:sz w:val="36"/>
-          <w:szCs w:val="36"/>
-        </w:rPr>
-        <w:t>Student</w:t>
-      </w:r>
-      <w:r>
-        <w:rPr>
-          <w:sz w:val="36"/>
-          <w:szCs w:val="36"/>
-        </w:rPr>
-        <w:t>7</w:t>
-      </w:r>
-      <w:r>
-        <w:rPr>
-          <w:sz w:val="36"/>
-          <w:szCs w:val="36"/>
-        </w:rPr>
-        <w:t xml:space="preserve"> name           St. No.</w:t>
-      </w:r>
-      <w:bookmarkEnd w:id="6"/>
-    </w:p>
-    <w:p>
-      <w:pPr>
-        <w:bidi w:val="0"/>
-        <w:jc w:val="center"/>
-        <w:rPr>
-          <w:sz w:val="36"/>
-          <w:szCs w:val="36"/>
-        </w:rPr>
-      </w:pPr>
-      <w:r>
-        <w:rPr>
-          <w:sz w:val="36"/>
-          <w:szCs w:val="36"/>
-        </w:rPr>
-        <w:t>Student</w:t>
-      </w:r>
-      <w:r>
-        <w:rPr>
-          <w:sz w:val="36"/>
-          <w:szCs w:val="36"/>
-        </w:rPr>
-        <w:t>8</w:t>
-      </w:r>
-      <w:r>
-        <w:rPr>
-          <w:sz w:val="36"/>
-          <w:szCs w:val="36"/>
-        </w:rPr>
-        <w:t xml:space="preserve"> name           St. No.</w:t>
+        <w:t>192000146</w:t>
       </w:r>
     </w:p>
     <w:p>
@@ -638,7 +512,11 @@
           <w:szCs w:val="36"/>
         </w:rPr>
       </w:pPr>
-      <w:r>
+    </w:p>
+    <w:p>
+      <w:pPr>
+        <w:bidi w:val="0"/>
+        <w:jc w:val="center"/>
         <w:rPr>
           <w:rFonts w:asciiTheme="majorBidi" w:hAnsiTheme="majorBidi" w:cstheme="majorBidi"/>
           <w:b/>
@@ -648,8 +526,7 @@
           <w:sz w:val="36"/>
           <w:szCs w:val="36"/>
         </w:rPr>
-        <w:t>Under Supervision of</w:t>
-      </w:r>
+      </w:pPr>
     </w:p>
     <w:p>
       <w:pPr>
@@ -659,24 +536,74 @@
           <w:rFonts w:asciiTheme="majorBidi" w:hAnsiTheme="majorBidi" w:cstheme="majorBidi"/>
           <w:b/>
           <w:bCs/>
-          <w:noProof/>
-          <w:sz w:val="32"/>
-          <w:szCs w:val="32"/>
-          <w:rtl/>
-        </w:rPr>
-      </w:pPr>
-      <w:r>
+          <w:i/>
+          <w:iCs/>
+          <w:sz w:val="36"/>
+          <w:szCs w:val="36"/>
+        </w:rPr>
+      </w:pPr>
+    </w:p>
+    <w:p>
+      <w:pPr>
+        <w:bidi w:val="0"/>
+        <w:jc w:val="center"/>
         <w:rPr>
           <w:rFonts w:asciiTheme="majorBidi" w:hAnsiTheme="majorBidi" w:cstheme="majorBidi"/>
           <w:b/>
           <w:bCs/>
-          <w:noProof/>
-          <w:sz w:val="32"/>
-          <w:szCs w:val="32"/>
-        </w:rPr>
-        <w:t xml:space="preserve">Dr.  </w:t>
+          <w:i/>
+          <w:iCs/>
+          <w:sz w:val="36"/>
+          <w:szCs w:val="36"/>
+        </w:rPr>
+      </w:pPr>
+    </w:p>
+    <w:p>
+      <w:pPr>
+        <w:bidi w:val="0"/>
+        <w:jc w:val="center"/>
+        <w:rPr>
+          <w:rFonts w:asciiTheme="majorBidi" w:hAnsiTheme="majorBidi" w:cstheme="majorBidi"/>
+          <w:b/>
+          <w:bCs/>
+          <w:i/>
+          <w:iCs/>
+          <w:sz w:val="36"/>
+          <w:szCs w:val="36"/>
+        </w:rPr>
+      </w:pPr>
+    </w:p>
+    <w:p>
+      <w:pPr>
+        <w:bidi w:val="0"/>
+        <w:jc w:val="center"/>
+        <w:rPr>
+          <w:rFonts w:asciiTheme="majorBidi" w:hAnsiTheme="majorBidi" w:cstheme="majorBidi"/>
+          <w:b/>
+          <w:bCs/>
+          <w:i/>
+          <w:iCs/>
+          <w:sz w:val="36"/>
+          <w:szCs w:val="36"/>
+        </w:rPr>
+      </w:pPr>
+      <w:r>
+        <w:rPr>
+          <w:rFonts w:asciiTheme="majorBidi" w:hAnsiTheme="majorBidi" w:cstheme="majorBidi"/>
+          <w:b/>
+          <w:bCs/>
+          <w:i/>
+          <w:iCs/>
+          <w:sz w:val="36"/>
+          <w:szCs w:val="36"/>
+        </w:rPr>
+        <w:t>Under Supervision of</w:t>
       </w:r>
-      <w:r>
+    </w:p>
+    <w:p>
+      <w:pPr>
+        <w:bidi w:val="0"/>
+        <w:jc w:val="center"/>
         <w:rPr>
           <w:rFonts w:asciiTheme="majorBidi" w:hAnsiTheme="majorBidi" w:cstheme="majorBidi"/>
           <w:b/>
@@ -686,7 +613,68 @@
           <w:sz w:val="32"/>
           <w:szCs w:val="32"/>
         </w:rPr>
-        <w:t>Supervisior name</w:t>
+      </w:pPr>
+      <w:r>
+        <w:rPr>
+          <w:rFonts w:asciiTheme="majorBidi" w:hAnsiTheme="majorBidi" w:cstheme="majorBidi"/>
+          <w:b/>
+          <w:bCs/>
+          <w:noProof/>
+          <w:sz w:val="32"/>
+          <w:szCs w:val="32"/>
+        </w:rPr>
+        <w:t xml:space="preserve">Dr.  </w:t>
+      </w:r>
+      <w:r>
+        <w:rPr>
+          <w:rFonts w:asciiTheme="majorBidi" w:hAnsiTheme="majorBidi" w:cstheme="majorBidi"/>
+          <w:b/>
+          <w:bCs/>
+          <w:noProof/>
+          <w:color w:val="FF0000"/>
+          <w:sz w:val="32"/>
+          <w:szCs w:val="32"/>
+        </w:rPr>
+        <w:t>Iyad Ayoub</w:t>
+      </w:r>
+    </w:p>
+    <w:p>
+      <w:pPr>
+        <w:bidi w:val="0"/>
+        <w:jc w:val="center"/>
+        <w:rPr>
+          <w:rFonts w:asciiTheme="majorBidi" w:hAnsiTheme="majorBidi" w:cstheme="majorBidi"/>
+          <w:b/>
+          <w:bCs/>
+          <w:noProof/>
+          <w:color w:val="FF0000"/>
+          <w:sz w:val="32"/>
+          <w:szCs w:val="32"/>
+          <w:rtl/>
+        </w:rPr>
+      </w:pPr>
+      <w:r>
+        <w:rPr>
+          <w:rFonts w:asciiTheme="majorBidi" w:hAnsiTheme="majorBidi" w:cstheme="majorBidi"/>
+          <w:b/>
+          <w:bCs/>
+          <w:noProof/>
+          <w:sz w:val="32"/>
+          <w:szCs w:val="32"/>
+        </w:rPr>
+        <w:t xml:space="preserve">Dr.  </w:t>
+      </w:r>
+      <w:r>
+        <w:rPr>
+          <w:rFonts w:asciiTheme="majorBidi" w:hAnsiTheme="majorBidi" w:cstheme="majorBidi"/>
+          <w:b/>
+          <w:bCs/>
+          <w:noProof/>
+          <w:color w:val="FF0000"/>
+          <w:sz w:val="32"/>
+          <w:szCs w:val="32"/>
+        </w:rPr>
+        <w:t>Noha Hussen</w:t>
       </w:r>
     </w:p>
     <w:p>
@@ -797,14 +785,14 @@
         <w:pStyle w:val="Title"/>
         <w:bidi w:val="0"/>
       </w:pPr>
-      <w:bookmarkStart w:id="7" w:name="_Toc178893530"/>
-      <w:bookmarkStart w:id="8" w:name="_Toc180842065"/>
+      <w:bookmarkStart w:id="2" w:name="_Toc178893530"/>
+      <w:bookmarkStart w:id="3" w:name="_Toc180842065"/>
       <w:r>
         <w:lastRenderedPageBreak/>
         <w:t>Executive Summary (1 page)</w:t>
       </w:r>
-      <w:bookmarkEnd w:id="7"/>
-      <w:bookmarkEnd w:id="8"/>
+      <w:bookmarkEnd w:id="2"/>
+      <w:bookmarkEnd w:id="3"/>
     </w:p>
     <w:p>
       <w:pPr>
@@ -991,18 +979,7 @@
           <w:szCs w:val="24"/>
           <w14:ligatures w14:val="none"/>
         </w:rPr>
-        <w:t>A b</w:t>
-      </w:r>
-      <w:r>
-        <w:rPr>
-          <w:rFonts w:cs="Times New Roman"/>
-          <w:color w:val="FF0000"/>
-          <w:kern w:val="0"/>
-          <w:sz w:val="24"/>
-          <w:szCs w:val="24"/>
-          <w14:ligatures w14:val="none"/>
-        </w:rPr>
-        <w:t>rief mention of perceived challenges.</w:t>
+        <w:t>A brief mention of perceived challenges.</w:t>
       </w:r>
     </w:p>
     <w:p>
@@ -1053,21 +1030,8 @@
           <w:szCs w:val="24"/>
           <w14:ligatures w14:val="none"/>
         </w:rPr>
-        <w:t xml:space="preserve">and </w:t>
+        <w:t>and future plans</w:t>
       </w:r>
-      <w:proofErr w:type="gramStart"/>
-      <w:r>
-        <w:rPr>
-          <w:rFonts w:cs="Times New Roman"/>
-          <w:color w:val="FF0000"/>
-          <w:kern w:val="0"/>
-          <w:sz w:val="24"/>
-          <w:szCs w:val="24"/>
-          <w14:ligatures w14:val="none"/>
-        </w:rPr>
-        <w:t>future plans</w:t>
-      </w:r>
-      <w:proofErr w:type="gramEnd"/>
       <w:r>
         <w:rPr>
           <w:rFonts w:cs="Times New Roman"/>
@@ -1156,11 +1120,11 @@
         <w:pStyle w:val="Title"/>
         <w:bidi w:val="0"/>
       </w:pPr>
-      <w:bookmarkStart w:id="9" w:name="_Toc180842066"/>
+      <w:bookmarkStart w:id="4" w:name="_Toc180842066"/>
       <w:r>
         <w:t>Table of Contents</w:t>
       </w:r>
-      <w:bookmarkEnd w:id="9"/>
+      <w:bookmarkEnd w:id="4"/>
     </w:p>
     <w:p>
       <w:pPr>
@@ -2354,8 +2318,8 @@
           <w:rStyle w:val="IntenseReference"/>
         </w:rPr>
       </w:pPr>
-      <w:bookmarkStart w:id="10" w:name="_Toc178893531"/>
-      <w:bookmarkStart w:id="11" w:name="_Toc180842067"/>
+      <w:bookmarkStart w:id="5" w:name="_Toc178893531"/>
+      <w:bookmarkStart w:id="6" w:name="_Toc180842067"/>
       <w:r>
         <w:rPr>
           <w:rStyle w:val="IntenseReference"/>
@@ -2375,8 +2339,8 @@
         </w:rPr>
         <w:t xml:space="preserve"> pages)</w:t>
       </w:r>
-      <w:bookmarkEnd w:id="10"/>
-      <w:bookmarkEnd w:id="11"/>
+      <w:bookmarkEnd w:id="5"/>
+      <w:bookmarkEnd w:id="6"/>
     </w:p>
     <w:p>
       <w:pPr>
@@ -2738,8 +2702,8 @@
           <w:szCs w:val="28"/>
         </w:rPr>
       </w:pPr>
-      <w:bookmarkStart w:id="12" w:name="_Toc178893532"/>
-      <w:bookmarkStart w:id="13" w:name="_Toc180842068"/>
+      <w:bookmarkStart w:id="7" w:name="_Toc178893532"/>
+      <w:bookmarkStart w:id="8" w:name="_Toc180842068"/>
       <w:r>
         <w:rPr>
           <w:rStyle w:val="IntenseReference"/>
@@ -2771,8 +2735,8 @@
         </w:rPr>
         <w:t xml:space="preserve"> pages)</w:t>
       </w:r>
-      <w:bookmarkEnd w:id="12"/>
-      <w:bookmarkEnd w:id="13"/>
+      <w:bookmarkEnd w:id="7"/>
+      <w:bookmarkEnd w:id="8"/>
     </w:p>
     <w:p>
       <w:pPr>
@@ -3046,8 +3010,8 @@
           <w:szCs w:val="28"/>
         </w:rPr>
       </w:pPr>
-      <w:bookmarkStart w:id="14" w:name="_Toc178893533"/>
-      <w:bookmarkStart w:id="15" w:name="_Toc180842069"/>
+      <w:bookmarkStart w:id="9" w:name="_Toc178893533"/>
+      <w:bookmarkStart w:id="10" w:name="_Toc180842069"/>
       <w:r>
         <w:rPr>
           <w:rStyle w:val="IntenseReference"/>
@@ -3073,8 +3037,8 @@
         </w:rPr>
         <w:t xml:space="preserve"> pages)</w:t>
       </w:r>
-      <w:bookmarkEnd w:id="14"/>
-      <w:bookmarkEnd w:id="15"/>
+      <w:bookmarkEnd w:id="9"/>
+      <w:bookmarkEnd w:id="10"/>
     </w:p>
     <w:p>
       <w:pPr>
@@ -3473,7 +3437,7 @@
           <w:szCs w:val="28"/>
         </w:rPr>
       </w:pPr>
-      <w:bookmarkStart w:id="16" w:name="_Toc180842070"/>
+      <w:bookmarkStart w:id="11" w:name="_Toc180842070"/>
       <w:r>
         <w:rPr>
           <w:rStyle w:val="IntenseReference"/>
@@ -3495,7 +3459,7 @@
         </w:rPr>
         <w:t xml:space="preserve"> (3-5 pages)</w:t>
       </w:r>
-      <w:bookmarkEnd w:id="16"/>
+      <w:bookmarkEnd w:id="11"/>
     </w:p>
     <w:p>
       <w:pPr>
@@ -3593,7 +3557,6 @@
           <w14:ligatures w14:val="none"/>
         </w:rPr>
       </w:pPr>
-      <w:proofErr w:type="gramStart"/>
       <w:r>
         <w:rPr>
           <w:rFonts w:cs="Times New Roman"/>
@@ -3603,19 +3566,7 @@
           <w:szCs w:val="24"/>
           <w14:ligatures w14:val="none"/>
         </w:rPr>
-        <w:t>Outputs</w:t>
-      </w:r>
-      <w:proofErr w:type="gramEnd"/>
-      <w:r>
-        <w:rPr>
-          <w:rFonts w:cs="Times New Roman"/>
-          <w:color w:val="FF0000"/>
-          <w:kern w:val="0"/>
-          <w:sz w:val="24"/>
-          <w:szCs w:val="24"/>
-          <w14:ligatures w14:val="none"/>
-        </w:rPr>
-        <w:t xml:space="preserve"> achieved.</w:t>
+        <w:t>Outputs achieved.</w:t>
       </w:r>
     </w:p>
     <w:p>
@@ -3845,7 +3796,7 @@
           <w:szCs w:val="28"/>
         </w:rPr>
       </w:pPr>
-      <w:bookmarkStart w:id="17" w:name="_Toc180842071"/>
+      <w:bookmarkStart w:id="12" w:name="_Toc180842071"/>
       <w:r>
         <w:rPr>
           <w:rStyle w:val="IntenseReference"/>
@@ -3863,7 +3814,7 @@
         </w:rPr>
         <w:t xml:space="preserve"> (1–2 pages)</w:t>
       </w:r>
-      <w:bookmarkEnd w:id="17"/>
+      <w:bookmarkEnd w:id="12"/>
     </w:p>
     <w:p>
       <w:pPr>
@@ -4126,7 +4077,7 @@
           <w:szCs w:val="28"/>
         </w:rPr>
       </w:pPr>
-      <w:bookmarkStart w:id="18" w:name="_Toc180842072"/>
+      <w:bookmarkStart w:id="13" w:name="_Toc180842072"/>
       <w:r>
         <w:rPr>
           <w:rStyle w:val="IntenseReference"/>
@@ -4168,7 +4119,7 @@
         </w:rPr>
         <w:t xml:space="preserve"> pages)</w:t>
       </w:r>
-      <w:bookmarkEnd w:id="18"/>
+      <w:bookmarkEnd w:id="13"/>
     </w:p>
     <w:p>
       <w:pPr>
@@ -4384,7 +4335,7 @@
           <w:szCs w:val="28"/>
         </w:rPr>
       </w:pPr>
-      <w:bookmarkStart w:id="19" w:name="_Toc180842073"/>
+      <w:bookmarkStart w:id="14" w:name="_Toc180842073"/>
       <w:r>
         <w:rPr>
           <w:rStyle w:val="IntenseReference"/>
@@ -4402,7 +4353,7 @@
         </w:rPr>
         <w:t xml:space="preserve"> (1 page)</w:t>
       </w:r>
-      <w:bookmarkEnd w:id="19"/>
+      <w:bookmarkEnd w:id="14"/>
     </w:p>
     <w:p>
       <w:pPr>
@@ -4430,31 +4381,7 @@
           <w:szCs w:val="24"/>
           <w14:ligatures w14:val="none"/>
         </w:rPr>
-        <w:t xml:space="preserve">Recap of the project's </w:t>
-      </w:r>
-      <w:proofErr w:type="gramStart"/>
-      <w:r>
-        <w:rPr>
-          <w:rFonts w:cs="Times New Roman"/>
-          <w:color w:val="FF0000"/>
-          <w:kern w:val="0"/>
-          <w:sz w:val="24"/>
-          <w:szCs w:val="24"/>
-          <w14:ligatures w14:val="none"/>
-        </w:rPr>
-        <w:t>current status</w:t>
-      </w:r>
-      <w:proofErr w:type="gramEnd"/>
-      <w:r>
-        <w:rPr>
-          <w:rFonts w:cs="Times New Roman"/>
-          <w:color w:val="FF0000"/>
-          <w:kern w:val="0"/>
-          <w:sz w:val="24"/>
-          <w:szCs w:val="24"/>
-          <w14:ligatures w14:val="none"/>
-        </w:rPr>
-        <w:t xml:space="preserve"> and future expectations.</w:t>
+        <w:t>Recap of the project's current status and future expectations.</w:t>
       </w:r>
     </w:p>
     <w:p>
@@ -4486,7 +4413,6 @@
         <w:t xml:space="preserve">Reinforcement of the project's significance and </w:t>
       </w:r>
       <w:proofErr w:type="spellStart"/>
-      <w:proofErr w:type="gramStart"/>
       <w:r>
         <w:rPr>
           <w:rFonts w:cs="Times New Roman"/>
@@ -4510,7 +4436,6 @@
         <w:t>on</w:t>
       </w:r>
       <w:proofErr w:type="spellEnd"/>
-      <w:proofErr w:type="gramEnd"/>
       <w:r>
         <w:rPr>
           <w:rFonts w:cs="Times New Roman"/>
@@ -4750,8 +4675,7 @@
           <w:szCs w:val="28"/>
         </w:rPr>
       </w:pPr>
-      <w:bookmarkStart w:id="20" w:name="_Toc180842074"/>
-      <w:proofErr w:type="gramStart"/>
+      <w:bookmarkStart w:id="15" w:name="_Toc180842074"/>
       <w:r>
         <w:rPr>
           <w:rStyle w:val="IntenseReference"/>
@@ -4763,7 +4687,6 @@
         <w:lastRenderedPageBreak/>
         <w:t>References</w:t>
       </w:r>
-      <w:proofErr w:type="gramEnd"/>
       <w:r>
         <w:rPr>
           <w:rStyle w:val="IntenseReference"/>
@@ -4794,7 +4717,7 @@
         </w:rPr>
         <w:t xml:space="preserve"> pages)</w:t>
       </w:r>
-      <w:bookmarkEnd w:id="20"/>
+      <w:bookmarkEnd w:id="15"/>
     </w:p>
     <w:p>
       <w:pPr>
@@ -5046,7 +4969,7 @@
           <w:szCs w:val="28"/>
         </w:rPr>
       </w:pPr>
-      <w:bookmarkStart w:id="21" w:name="_Toc180842075"/>
+      <w:bookmarkStart w:id="16" w:name="_Toc180842075"/>
       <w:r>
         <w:rPr>
           <w:rStyle w:val="IntenseReference"/>
@@ -5080,7 +5003,7 @@
         </w:rPr>
         <w:t>)</w:t>
       </w:r>
-      <w:bookmarkEnd w:id="21"/>
+      <w:bookmarkEnd w:id="16"/>
     </w:p>
     <w:p>
       <w:pPr>
@@ -13379,6 +13302,7 @@
   <w:style w:type="character" w:default="1" w:styleId="DefaultParagraphFont">
     <w:name w:val="Default Paragraph Font"/>
     <w:uiPriority w:val="1"/>
+    <w:semiHidden/>
     <w:unhideWhenUsed/>
   </w:style>
   <w:style w:type="table" w:default="1" w:styleId="TableNormal">
@@ -13835,7 +13759,7 @@
           </w:pPr>
           <w:r>
             <w:rPr>
-              <w:color w:val="156082" w:themeColor="accent1"/>
+              <w:color w:val="4472C4" w:themeColor="accent1"/>
               <w:sz w:val="20"/>
               <w:szCs w:val="20"/>
             </w:rPr>
@@ -13879,15 +13803,13 @@
     <w:sig w:usb0="00000000" w:usb1="10000000" w:usb2="00000000" w:usb3="00000000" w:csb0="80000000" w:csb1="00000000"/>
   </w:font>
   <w:font w:name="Traditional Arabic">
-    <w:panose1 w:val="02020603050405020304"/>
-    <w:charset w:val="00"/>
+    <w:charset w:val="B2"/>
     <w:family w:val="roman"/>
     <w:pitch w:val="variable"/>
     <w:sig w:usb0="00002003" w:usb1="80000000" w:usb2="00000008" w:usb3="00000000" w:csb0="00000041" w:csb1="00000000"/>
   </w:font>
   <w:font w:name="Simplified Arabic">
-    <w:panose1 w:val="02020603050405020304"/>
-    <w:charset w:val="00"/>
+    <w:charset w:val="B2"/>
     <w:family w:val="roman"/>
     <w:pitch w:val="variable"/>
     <w:sig w:usb0="00002003" w:usb1="80000000" w:usb2="00000008" w:usb3="00000000" w:csb0="00000041" w:csb1="00000000"/>
@@ -13910,6 +13832,20 @@
     <w:family w:val="swiss"/>
     <w:pitch w:val="variable"/>
     <w:sig w:usb0="20000287" w:usb1="00000003" w:usb2="00000000" w:usb3="00000000" w:csb0="0000019F" w:csb1="00000000"/>
+  </w:font>
+  <w:font w:name="Calibri">
+    <w:panose1 w:val="020F0502020204030204"/>
+    <w:charset w:val="00"/>
+    <w:family w:val="swiss"/>
+    <w:pitch w:val="variable"/>
+    <w:sig w:usb0="E4002EFF" w:usb1="C200247B" w:usb2="00000009" w:usb3="00000000" w:csb0="000001FF" w:csb1="00000000"/>
+  </w:font>
+  <w:font w:name="Calibri Light">
+    <w:panose1 w:val="020F0302020204030204"/>
+    <w:charset w:val="00"/>
+    <w:family w:val="swiss"/>
+    <w:pitch w:val="variable"/>
+    <w:sig w:usb0="E4002EFF" w:usb1="C200247B" w:usb2="00000009" w:usb3="00000000" w:csb0="000001FF" w:csb1="00000000"/>
   </w:font>
 </w:fonts>
 </file>
@@ -13944,6 +13880,8 @@
     <w:rsid w:val="00C0716D"/>
     <w:rsid w:val="00CA6E1B"/>
     <w:rsid w:val="00D317AF"/>
+    <w:rsid w:val="00E004F8"/>
+    <w:rsid w:val="00E73B40"/>
     <w:rsid w:val="00EC0D27"/>
     <w:rsid w:val="00EE28AC"/>
     <w:rsid w:val="00FF4739"/>

</xml_diff>

<commit_message>
Fixed cover page formatting
First page formatting was damaged while adding the project progress. Fixed.
</commit_message>
<xml_diff>
--- a/SET497 Graduation Project Report Template SET Fall 2024.docx
+++ b/SET497 Graduation Project Report Template SET Fall 2024.docx
@@ -3,15 +3,35 @@
 <w:document xmlns:wpc="http://schemas.microsoft.com/office/word/2010/wordprocessingCanvas" xmlns:cx="http://schemas.microsoft.com/office/drawing/2014/chartex" xmlns:cx1="http://schemas.microsoft.com/office/drawing/2015/9/8/chartex" xmlns:cx2="http://schemas.microsoft.com/office/drawing/2015/10/21/chartex" xmlns:cx3="http://schemas.microsoft.com/office/drawing/2016/5/9/chartex" xmlns:cx4="http://schemas.microsoft.com/office/drawing/2016/5/10/chartex" xmlns:cx5="http://schemas.microsoft.com/office/drawing/2016/5/11/chartex" xmlns:cx6="http://schemas.microsoft.com/office/drawing/2016/5/12/chartex" xmlns:cx7="http://schemas.microsoft.com/office/drawing/2016/5/13/chartex" xmlns:cx8="http://schemas.microsoft.com/office/drawing/2016/5/14/chartex" xmlns:mc="http://schemas.openxmlformats.org/markup-compatibility/2006" xmlns:aink="http://schemas.microsoft.com/office/drawing/2016/ink" xmlns:am3d="http://schemas.microsoft.com/office/drawing/2017/model3d" xmlns:o="urn:schemas-microsoft-com:office:office" xmlns:oel="http://schemas.microsoft.com/office/2019/extlst" xmlns:r="http://schemas.openxmlformats.org/officeDocument/2006/relationships" xmlns:m="http://schemas.openxmlformats.org/officeDocument/2006/math" xmlns:v="urn:schemas-microsoft-com:vml" xmlns:wp14="http://schemas.microsoft.com/office/word/2010/wordprocessingDrawing" xmlns:wp="http://schemas.openxmlformats.org/drawingml/2006/wordprocessingDrawing" xmlns:w10="urn:schemas-microsoft-com:office:word" xmlns:w="http://schemas.openxmlformats.org/wordprocessingml/2006/main" xmlns:w14="http://schemas.microsoft.com/office/word/2010/wordml" xmlns:w15="http://schemas.microsoft.com/office/word/2012/wordml" xmlns:w16cex="http://schemas.microsoft.com/office/word/2018/wordml/cex" xmlns:w16cid="http://schemas.microsoft.com/office/word/2016/wordml/cid" xmlns:w16="http://schemas.microsoft.com/office/word/2018/wordml" xmlns:w16du="http://schemas.microsoft.com/office/word/2023/wordml/word16du" xmlns:w16sdtdh="http://schemas.microsoft.com/office/word/2020/wordml/sdtdatahash" xmlns:w16se="http://schemas.microsoft.com/office/word/2015/wordml/symex" xmlns:wpg="http://schemas.microsoft.com/office/word/2010/wordprocessingGroup" xmlns:wpi="http://schemas.microsoft.com/office/word/2010/wordprocessingInk" xmlns:wne="http://schemas.microsoft.com/office/word/2006/wordml" xmlns:wps="http://schemas.microsoft.com/office/word/2010/wordprocessingShape" mc:Ignorable="w14 w15 w16se w16cid w16 w16cex w16sdtdh w16du wp14">
   <w:body>
     <w:p>
-      <w:r>
+      <w:pPr>
+        <w:jc w:val="center"/>
         <w:rPr>
+          <w:rFonts w:cs="Times New Roman"/>
+          <w:b/>
+          <w:bCs/>
+          <w:kern w:val="0"/>
+          <w:sz w:val="28"/>
+          <w:szCs w:val="28"/>
+          <w14:ligatures w14:val="none"/>
+        </w:rPr>
+      </w:pPr>
+      <w:bookmarkStart w:id="0" w:name="_Toc178893530"/>
+      <w:bookmarkStart w:id="1" w:name="_Toc185505735"/>
+      <w:r>
+        <w:rPr>
+          <w:rFonts w:cs="Times New Roman"/>
+          <w:b/>
+          <w:bCs/>
           <w:noProof/>
+          <w:kern w:val="0"/>
+          <w:sz w:val="28"/>
+          <w:szCs w:val="28"/>
         </w:rPr>
         <w:drawing>
-          <wp:inline distT="0" distB="0" distL="0" distR="0" wp14:anchorId="45F71914" wp14:editId="710DCE70">
-            <wp:extent cx="3543300" cy="1476375"/>
-            <wp:effectExtent l="0" t="0" r="0" b="9525"/>
-            <wp:docPr id="403142902" name="Picture 1" descr="A black and white logo with red text&#10;&#10;Description automatically generated"/>
+          <wp:inline distT="0" distB="0" distL="0" distR="0" wp14:anchorId="7B0E8817" wp14:editId="7787C6C6">
+            <wp:extent cx="3543300" cy="1478280"/>
+            <wp:effectExtent l="0" t="0" r="0" b="7620"/>
+            <wp:docPr id="3" name="Picture 1" descr="A black and white logo with red text&#10;&#10;Description automatically generated"/>
             <wp:cNvGraphicFramePr>
               <a:graphicFrameLocks xmlns:a="http://schemas.openxmlformats.org/drawingml/2006/main" noChangeAspect="1"/>
             </wp:cNvGraphicFramePr>
@@ -19,7 +39,7 @@
               <a:graphicData uri="http://schemas.openxmlformats.org/drawingml/2006/picture">
                 <pic:pic xmlns:pic="http://schemas.openxmlformats.org/drawingml/2006/picture">
                   <pic:nvPicPr>
-                    <pic:cNvPr id="403142902" name="Picture 1" descr="A black and white logo with red text&#10;&#10;Description automatically generated"/>
+                    <pic:cNvPr id="0" name="Picture 1" descr="A black and white logo with red text&#10;&#10;Description automatically generated"/>
                     <pic:cNvPicPr>
                       <a:picLocks noChangeAspect="1" noChangeArrowheads="1"/>
                     </pic:cNvPicPr>
@@ -40,7 +60,7 @@
                   <pic:spPr bwMode="auto">
                     <a:xfrm>
                       <a:off x="0" y="0"/>
-                      <a:ext cx="3543300" cy="1476375"/>
+                      <a:ext cx="3543300" cy="1478280"/>
                     </a:xfrm>
                     <a:prstGeom prst="rect">
                       <a:avLst/>
@@ -57,45 +77,196 @@
         </w:drawing>
       </w:r>
     </w:p>
-    <w:p/>
-    <w:p>
-      <w:r>
+    <w:p>
+      <w:pPr>
+        <w:jc w:val="center"/>
+        <w:rPr>
+          <w:rFonts w:cs="Times New Roman"/>
+          <w:b/>
+          <w:bCs/>
+          <w:kern w:val="0"/>
+          <w:sz w:val="28"/>
+          <w:szCs w:val="28"/>
+          <w14:ligatures w14:val="none"/>
+        </w:rPr>
+      </w:pPr>
+    </w:p>
+    <w:p>
+      <w:pPr>
+        <w:jc w:val="center"/>
+        <w:rPr>
+          <w:rFonts w:ascii="Aptos" w:hAnsi="Aptos" w:cs="Times New Roman"/>
+          <w:b/>
+          <w:bCs/>
+          <w:kern w:val="0"/>
+          <w:sz w:val="28"/>
+          <w:szCs w:val="28"/>
+          <w14:ligatures w14:val="none"/>
+        </w:rPr>
+      </w:pPr>
+      <w:r>
+        <w:rPr>
+          <w:rFonts w:ascii="Aptos" w:hAnsi="Aptos" w:cs="Times New Roman"/>
+          <w:b/>
+          <w:bCs/>
+          <w:kern w:val="0"/>
+          <w:sz w:val="28"/>
+          <w:szCs w:val="28"/>
+          <w14:ligatures w14:val="none"/>
+        </w:rPr>
         <w:t>Egyptian Chinese University</w:t>
       </w:r>
     </w:p>
     <w:p>
-      <w:r>
+      <w:pPr>
+        <w:jc w:val="center"/>
+        <w:rPr>
+          <w:rFonts w:ascii="Aptos" w:hAnsi="Aptos" w:cs="Times New Roman"/>
+          <w:b/>
+          <w:bCs/>
+          <w:kern w:val="0"/>
+          <w:sz w:val="28"/>
+          <w:szCs w:val="28"/>
+          <w14:ligatures w14:val="none"/>
+        </w:rPr>
+      </w:pPr>
+      <w:r>
+        <w:rPr>
+          <w:rFonts w:ascii="Aptos" w:hAnsi="Aptos" w:cs="Times New Roman"/>
+          <w:b/>
+          <w:bCs/>
+          <w:kern w:val="0"/>
+          <w:sz w:val="28"/>
+          <w:szCs w:val="28"/>
+          <w14:ligatures w14:val="none"/>
+        </w:rPr>
         <w:t>Faculty of Engineering &amp; Technology</w:t>
       </w:r>
     </w:p>
     <w:p>
-      <w:r>
+      <w:pPr>
+        <w:jc w:val="center"/>
+        <w:rPr>
+          <w:rFonts w:ascii="Aptos" w:hAnsi="Aptos" w:cs="Times New Roman"/>
+          <w:b/>
+          <w:bCs/>
+          <w:kern w:val="0"/>
+          <w:sz w:val="28"/>
+          <w:szCs w:val="28"/>
+          <w14:ligatures w14:val="none"/>
+        </w:rPr>
+      </w:pPr>
+      <w:r>
+        <w:rPr>
+          <w:rFonts w:ascii="Aptos" w:hAnsi="Aptos" w:cs="Times New Roman"/>
+          <w:b/>
+          <w:bCs/>
+          <w:kern w:val="0"/>
+          <w:sz w:val="28"/>
+          <w:szCs w:val="28"/>
+          <w14:ligatures w14:val="none"/>
+        </w:rPr>
         <w:t>Software Engineering &amp; IT Department</w:t>
       </w:r>
     </w:p>
-    <w:p/>
-    <w:p>
-      <w:r>
-        <w:t xml:space="preserve">Graduation Project </w:t>
-      </w:r>
-      <w:r>
-        <w:t>SET497</w:t>
-      </w:r>
-    </w:p>
-    <w:p>
-      <w:r>
-        <w:t>Final</w:t>
-      </w:r>
-      <w:r>
-        <w:t xml:space="preserve"> Report</w:t>
-      </w:r>
-      <w:r>
-        <w:t xml:space="preserve"> </w:t>
-      </w:r>
-    </w:p>
-    <w:p/>
-    <w:p>
-      <w:r>
+    <w:p>
+      <w:pPr>
+        <w:jc w:val="center"/>
+        <w:rPr>
+          <w:rFonts w:cs="Times New Roman"/>
+          <w:b/>
+          <w:bCs/>
+          <w:kern w:val="0"/>
+          <w:sz w:val="28"/>
+          <w:szCs w:val="28"/>
+          <w14:ligatures w14:val="none"/>
+        </w:rPr>
+      </w:pPr>
+    </w:p>
+    <w:p>
+      <w:pPr>
+        <w:jc w:val="center"/>
+        <w:rPr>
+          <w:rFonts w:cs="Times New Roman"/>
+          <w:b/>
+          <w:bCs/>
+          <w:kern w:val="0"/>
+          <w:sz w:val="40"/>
+          <w:szCs w:val="40"/>
+          <w14:ligatures w14:val="none"/>
+        </w:rPr>
+      </w:pPr>
+      <w:r>
+        <w:rPr>
+          <w:rFonts w:cs="Times New Roman"/>
+          <w:b/>
+          <w:bCs/>
+          <w:kern w:val="0"/>
+          <w:sz w:val="40"/>
+          <w:szCs w:val="40"/>
+          <w14:ligatures w14:val="none"/>
+        </w:rPr>
+        <w:t>Graduation Project SET497</w:t>
+      </w:r>
+    </w:p>
+    <w:p>
+      <w:pPr>
+        <w:jc w:val="center"/>
+        <w:rPr>
+          <w:sz w:val="40"/>
+          <w:szCs w:val="40"/>
+        </w:rPr>
+      </w:pPr>
+      <w:r>
+        <w:rPr>
+          <w:rFonts w:cs="Times New Roman"/>
+          <w:b/>
+          <w:bCs/>
+          <w:kern w:val="0"/>
+          <w:sz w:val="40"/>
+          <w:szCs w:val="40"/>
+          <w14:ligatures w14:val="none"/>
+        </w:rPr>
+        <w:t xml:space="preserve">Final Report </w:t>
+      </w:r>
+    </w:p>
+    <w:p>
+      <w:pPr>
+        <w:jc w:val="center"/>
+        <w:rPr>
+          <w:rFonts w:cs="Times New Roman"/>
+          <w:b/>
+          <w:bCs/>
+          <w:kern w:val="0"/>
+          <w:sz w:val="28"/>
+          <w:szCs w:val="28"/>
+          <w14:ligatures w14:val="none"/>
+        </w:rPr>
+      </w:pPr>
+    </w:p>
+    <w:p>
+      <w:pPr>
+        <w:jc w:val="center"/>
+        <w:rPr>
+          <w:rFonts w:cs="Times New Roman"/>
+          <w:b/>
+          <w:bCs/>
+          <w:kern w:val="0"/>
+          <w:sz w:val="28"/>
+          <w:szCs w:val="28"/>
+          <w14:ligatures w14:val="none"/>
+        </w:rPr>
+      </w:pPr>
+      <w:r>
+        <w:rPr>
+          <w:rFonts w:cs="Times New Roman"/>
+          <w:b/>
+          <w:bCs/>
+          <w:kern w:val="0"/>
+          <w:sz w:val="28"/>
+          <w:szCs w:val="28"/>
+          <w14:ligatures w14:val="none"/>
+        </w:rPr>
         <w:t>Project Title</w:t>
       </w:r>
     </w:p>
@@ -126,135 +297,359 @@
             <w:tcW w:w="9350" w:type="dxa"/>
             <w:shd w:val="clear" w:color="auto" w:fill="F2F2F2" w:themeFill="background1" w:themeFillShade="F2"/>
             <w:vAlign w:val="center"/>
+            <w:hideMark/>
           </w:tcPr>
           <w:p>
             <w:pPr>
+              <w:jc w:val="center"/>
               <w:rPr>
+                <w:rFonts w:cs="Times New Roman"/>
+                <w:b/>
+                <w:bCs/>
+                <w:kern w:val="0"/>
                 <w:sz w:val="28"/>
                 <w:szCs w:val="28"/>
+                <w14:ligatures w14:val="none"/>
               </w:rPr>
             </w:pPr>
             <w:r>
+              <w:rPr>
+                <w:rFonts w:cs="Times New Roman"/>
+                <w:b/>
+                <w:bCs/>
+                <w:color w:val="FF0000"/>
+                <w:kern w:val="0"/>
+                <w:sz w:val="36"/>
+                <w:szCs w:val="36"/>
+                <w14:ligatures w14:val="none"/>
+              </w:rPr>
               <w:t>AI-Powered Music Platform</w:t>
             </w:r>
           </w:p>
         </w:tc>
       </w:tr>
     </w:tbl>
-    <w:p/>
-    <w:p>
-      <w:r>
+    <w:p>
+      <w:pPr>
+        <w:jc w:val="center"/>
+        <w:rPr>
+          <w:rFonts w:cs="Times New Roman"/>
+          <w:b/>
+          <w:bCs/>
+          <w:kern w:val="0"/>
+          <w:sz w:val="28"/>
+          <w:szCs w:val="28"/>
+          <w14:ligatures w14:val="none"/>
+        </w:rPr>
+      </w:pPr>
+    </w:p>
+    <w:p>
+      <w:pPr>
+        <w:spacing w:line="480" w:lineRule="auto"/>
+        <w:jc w:val="center"/>
+        <w:rPr>
+          <w:rFonts w:cs="Times New Roman"/>
+          <w:b/>
+          <w:bCs/>
+          <w:i/>
+          <w:iCs/>
+          <w:sz w:val="36"/>
+          <w:szCs w:val="36"/>
+        </w:rPr>
+      </w:pPr>
+      <w:r>
+        <w:rPr>
+          <w:rFonts w:cs="Times New Roman"/>
+          <w:b/>
+          <w:bCs/>
+          <w:i/>
+          <w:iCs/>
+          <w:sz w:val="36"/>
+          <w:szCs w:val="36"/>
+        </w:rPr>
         <w:t>Project Team</w:t>
       </w:r>
     </w:p>
     <w:p>
-      <w:bookmarkStart w:id="0" w:name="_Toc178893521"/>
-      <w:r>
-        <w:t>Ologia Eskander</w:t>
-      </w:r>
-      <w:r>
-        <w:t xml:space="preserve">           </w:t>
-      </w:r>
-      <w:bookmarkEnd w:id="0"/>
-      <w:r>
+      <w:pPr>
+        <w:jc w:val="center"/>
+        <w:rPr>
+          <w:sz w:val="36"/>
+          <w:szCs w:val="36"/>
+        </w:rPr>
+      </w:pPr>
+      <w:bookmarkStart w:id="2" w:name="_Toc178893521"/>
+      <w:r>
+        <w:rPr>
+          <w:sz w:val="36"/>
+          <w:szCs w:val="36"/>
+        </w:rPr>
+        <w:t xml:space="preserve">Ologia Eskander           </w:t>
+      </w:r>
+      <w:bookmarkEnd w:id="2"/>
+      <w:r>
+        <w:rPr>
+          <w:sz w:val="36"/>
+          <w:szCs w:val="36"/>
+        </w:rPr>
         <w:tab/>
-      </w:r>
-      <w:r>
         <w:t>122200008</w:t>
       </w:r>
     </w:p>
     <w:p>
-      <w:bookmarkStart w:id="1" w:name="_Toc178893522"/>
-      <w:r>
-        <w:t>Ragy Eskander</w:t>
-      </w:r>
-      <w:r>
-        <w:t xml:space="preserve">           </w:t>
-      </w:r>
-      <w:bookmarkEnd w:id="1"/>
-      <w:r>
+      <w:pPr>
+        <w:jc w:val="center"/>
+        <w:rPr>
+          <w:sz w:val="36"/>
+          <w:szCs w:val="36"/>
+        </w:rPr>
+      </w:pPr>
+      <w:bookmarkStart w:id="3" w:name="_Toc178893522"/>
+      <w:r>
+        <w:rPr>
+          <w:sz w:val="36"/>
+          <w:szCs w:val="36"/>
+        </w:rPr>
+        <w:t xml:space="preserve">Ragy Eskander           </w:t>
+      </w:r>
+      <w:bookmarkEnd w:id="3"/>
+      <w:r>
+        <w:rPr>
+          <w:sz w:val="36"/>
+          <w:szCs w:val="36"/>
+        </w:rPr>
         <w:tab/>
-      </w:r>
-      <w:r>
         <w:t>192000146</w:t>
       </w:r>
     </w:p>
-    <w:p/>
-    <w:p/>
-    <w:p/>
-    <w:p/>
-    <w:p/>
-    <w:p/>
-    <w:p>
-      <w:r>
+    <w:p>
+      <w:pPr>
+        <w:jc w:val="center"/>
+        <w:rPr>
+          <w:rFonts w:cs="Times New Roman"/>
+          <w:b/>
+          <w:bCs/>
+          <w:i/>
+          <w:iCs/>
+          <w:sz w:val="36"/>
+          <w:szCs w:val="36"/>
+        </w:rPr>
+      </w:pPr>
+    </w:p>
+    <w:p>
+      <w:pPr>
+        <w:jc w:val="center"/>
+        <w:rPr>
+          <w:rFonts w:cs="Times New Roman"/>
+          <w:b/>
+          <w:bCs/>
+          <w:i/>
+          <w:iCs/>
+          <w:sz w:val="36"/>
+          <w:szCs w:val="36"/>
+        </w:rPr>
+      </w:pPr>
+    </w:p>
+    <w:p>
+      <w:pPr>
+        <w:jc w:val="center"/>
+        <w:rPr>
+          <w:rFonts w:cs="Times New Roman"/>
+          <w:b/>
+          <w:bCs/>
+          <w:i/>
+          <w:iCs/>
+          <w:sz w:val="36"/>
+          <w:szCs w:val="36"/>
+        </w:rPr>
+      </w:pPr>
+    </w:p>
+    <w:p>
+      <w:pPr>
+        <w:jc w:val="center"/>
+        <w:rPr>
+          <w:rFonts w:cs="Times New Roman"/>
+          <w:b/>
+          <w:bCs/>
+          <w:i/>
+          <w:iCs/>
+          <w:sz w:val="36"/>
+          <w:szCs w:val="36"/>
+        </w:rPr>
+      </w:pPr>
+    </w:p>
+    <w:p>
+      <w:pPr>
+        <w:jc w:val="center"/>
+        <w:rPr>
+          <w:rFonts w:cs="Times New Roman"/>
+          <w:b/>
+          <w:bCs/>
+          <w:i/>
+          <w:iCs/>
+          <w:sz w:val="36"/>
+          <w:szCs w:val="36"/>
+        </w:rPr>
+      </w:pPr>
+    </w:p>
+    <w:p>
+      <w:pPr>
+        <w:jc w:val="center"/>
+        <w:rPr>
+          <w:rFonts w:cs="Times New Roman"/>
+          <w:b/>
+          <w:bCs/>
+          <w:i/>
+          <w:iCs/>
+          <w:sz w:val="36"/>
+          <w:szCs w:val="36"/>
+        </w:rPr>
+      </w:pPr>
+    </w:p>
+    <w:p>
+      <w:pPr>
+        <w:jc w:val="center"/>
+        <w:rPr>
+          <w:rFonts w:cs="Times New Roman"/>
+          <w:b/>
+          <w:bCs/>
+          <w:i/>
+          <w:iCs/>
+          <w:sz w:val="36"/>
+          <w:szCs w:val="36"/>
+        </w:rPr>
+      </w:pPr>
+      <w:r>
+        <w:rPr>
+          <w:rFonts w:cs="Times New Roman"/>
+          <w:b/>
+          <w:bCs/>
+          <w:i/>
+          <w:iCs/>
+          <w:sz w:val="36"/>
+          <w:szCs w:val="36"/>
+        </w:rPr>
         <w:t>Under Supervision of</w:t>
       </w:r>
     </w:p>
     <w:p>
       <w:pPr>
+        <w:jc w:val="center"/>
         <w:rPr>
+          <w:rFonts w:cs="Times New Roman"/>
+          <w:b/>
+          <w:bCs/>
           <w:noProof/>
+          <w:color w:val="FF0000"/>
+          <w:sz w:val="32"/>
+          <w:szCs w:val="32"/>
         </w:rPr>
       </w:pPr>
       <w:r>
         <w:rPr>
+          <w:rFonts w:cs="Times New Roman"/>
+          <w:b/>
+          <w:bCs/>
           <w:noProof/>
+          <w:sz w:val="32"/>
+          <w:szCs w:val="32"/>
         </w:rPr>
         <w:t xml:space="preserve">Dr.  </w:t>
       </w:r>
       <w:r>
         <w:rPr>
+          <w:rFonts w:cs="Times New Roman"/>
+          <w:b/>
+          <w:bCs/>
           <w:noProof/>
+          <w:color w:val="FF0000"/>
+          <w:sz w:val="32"/>
+          <w:szCs w:val="32"/>
         </w:rPr>
         <w:t>Iyad Ayoub</w:t>
       </w:r>
     </w:p>
     <w:p>
       <w:pPr>
+        <w:jc w:val="center"/>
         <w:rPr>
+          <w:rFonts w:cs="Times New Roman"/>
+          <w:b/>
+          <w:bCs/>
           <w:noProof/>
+          <w:color w:val="FF0000"/>
+          <w:sz w:val="32"/>
+          <w:szCs w:val="32"/>
+        </w:rPr>
+      </w:pPr>
+      <w:r>
+        <w:rPr>
+          <w:rFonts w:cs="Times New Roman"/>
+          <w:b/>
+          <w:bCs/>
+          <w:noProof/>
+          <w:sz w:val="32"/>
+          <w:szCs w:val="32"/>
+        </w:rPr>
+        <w:t xml:space="preserve">Dr.  </w:t>
+      </w:r>
+      <w:r>
+        <w:rPr>
+          <w:rFonts w:cs="Times New Roman"/>
+          <w:b/>
+          <w:bCs/>
+          <w:noProof/>
+          <w:color w:val="FF0000"/>
+          <w:sz w:val="32"/>
+          <w:szCs w:val="32"/>
+        </w:rPr>
+        <w:t>Noha Hussen</w:t>
+      </w:r>
+    </w:p>
+    <w:p>
+      <w:pPr>
+        <w:jc w:val="both"/>
+        <w:rPr>
+          <w:rFonts w:cs="Times New Roman"/>
+          <w:b/>
+          <w:bCs/>
+          <w:noProof/>
+          <w:sz w:val="28"/>
+          <w:szCs w:val="28"/>
           <w:rtl/>
         </w:rPr>
       </w:pPr>
-      <w:r>
+    </w:p>
+    <w:p>
+      <w:pPr>
+        <w:jc w:val="center"/>
         <w:rPr>
-          <w:noProof/>
+          <w:rFonts w:cs="Times New Roman"/>
+          <w:sz w:val="32"/>
+          <w:szCs w:val="32"/>
         </w:rPr>
-        <w:t>Dr.  Noha Hussen</w:t>
-      </w:r>
-    </w:p>
-    <w:p>
-      <w:pPr>
+      </w:pPr>
+      <w:r>
         <w:rPr>
-          <w:noProof/>
+          <w:rFonts w:cs="Times New Roman"/>
+          <w:sz w:val="32"/>
+          <w:szCs w:val="32"/>
         </w:rPr>
-      </w:pPr>
-    </w:p>
-    <w:p>
-      <w:r>
-        <w:t>20</w:t>
-      </w:r>
-      <w:r>
-        <w:t xml:space="preserve"> </w:t>
-      </w:r>
-      <w:r>
-        <w:t>Dec</w:t>
-      </w:r>
-      <w:r>
-        <w:t>.</w:t>
-      </w:r>
-      <w:r>
-        <w:t xml:space="preserve"> </w:t>
-      </w:r>
-      <w:r>
-        <w:t>2024</w:t>
-      </w:r>
-    </w:p>
-    <w:p>
-      <w:pPr>
+        <w:t>20 Dec. 2024</w:t>
+      </w:r>
+    </w:p>
+    <w:p>
+      <w:pPr>
+        <w:rPr>
+          <w:rFonts w:cs="Times New Roman"/>
+          <w:b/>
+          <w:bCs/>
+          <w:kern w:val="0"/>
+          <w:sz w:val="28"/>
+          <w:szCs w:val="28"/>
+          <w14:ligatures w14:val="none"/>
+        </w:rPr>
         <w:sectPr>
-          <w:headerReference w:type="default" r:id="rId9"/>
-          <w:footerReference w:type="default" r:id="rId10"/>
           <w:pgSz w:w="12240" w:h="15840"/>
           <w:pgMar w:top="1440" w:right="1440" w:bottom="1440" w:left="1440" w:header="720" w:footer="720" w:gutter="0"/>
           <w:pgBorders w:offsetFrom="page">
@@ -264,8 +659,6 @@
             <w:right w:val="threeDEmboss" w:sz="36" w:space="24" w:color="auto"/>
           </w:pgBorders>
           <w:cols w:space="720"/>
-          <w:titlePg/>
-          <w:docGrid w:linePitch="360"/>
         </w:sectPr>
       </w:pPr>
     </w:p>
@@ -273,14 +666,12 @@
       <w:pPr>
         <w:pStyle w:val="Title"/>
       </w:pPr>
-      <w:bookmarkStart w:id="2" w:name="_Toc178893530"/>
-      <w:bookmarkStart w:id="3" w:name="_Toc185505735"/>
       <w:r>
         <w:lastRenderedPageBreak/>
         <w:t>Executive Summary (1 page)</w:t>
       </w:r>
-      <w:bookmarkEnd w:id="2"/>
-      <w:bookmarkEnd w:id="3"/>
+      <w:bookmarkEnd w:id="0"/>
+      <w:bookmarkEnd w:id="1"/>
     </w:p>
     <w:p/>
     <w:p>
@@ -3328,6 +3719,8 @@
     <w:p/>
     <w:p/>
     <w:sectPr>
+      <w:headerReference w:type="default" r:id="rId9"/>
+      <w:footerReference w:type="default" r:id="rId10"/>
       <w:pgSz w:w="12240" w:h="15840"/>
       <w:pgMar w:top="1440" w:right="1440" w:bottom="1440" w:left="1440" w:header="720" w:footer="720" w:gutter="0"/>
       <w:pgNumType w:start="1"/>
@@ -12044,6 +12437,7 @@
   <w:style w:type="character" w:default="1" w:styleId="DefaultParagraphFont">
     <w:name w:val="Default Paragraph Font"/>
     <w:uiPriority w:val="1"/>
+    <w:semiHidden/>
     <w:unhideWhenUsed/>
   </w:style>
   <w:style w:type="table" w:default="1" w:styleId="TableNormal">
@@ -12437,10 +12831,7 @@
     <w:qFormat/>
     <w:rsid w:val="00D36BC0"/>
     <w:pPr>
-      <w:numPr>
-        <w:numId w:val="22"/>
-      </w:numPr>
-      <w:ind w:left="360"/>
+      <w:ind w:left="360" w:hanging="360"/>
       <w:jc w:val="both"/>
       <w:outlineLvl w:val="2"/>
     </w:pPr>
@@ -12664,6 +13055,7 @@
     <w:rsid w:val="00617CF6"/>
     <w:rsid w:val="00620447"/>
     <w:rsid w:val="00714947"/>
+    <w:rsid w:val="007560FA"/>
     <w:rsid w:val="00787362"/>
     <w:rsid w:val="00836BA2"/>
     <w:rsid w:val="00840AC7"/>
@@ -12677,6 +13069,7 @@
     <w:rsid w:val="00C0716D"/>
     <w:rsid w:val="00CA6E1B"/>
     <w:rsid w:val="00D317AF"/>
+    <w:rsid w:val="00D41D4A"/>
     <w:rsid w:val="00E004F8"/>
     <w:rsid w:val="00E73B40"/>
     <w:rsid w:val="00EC0D27"/>

</xml_diff>